<commit_message>
Added homepage, changed font and photo shape, updated CV
</commit_message>
<xml_diff>
--- a/_site/assets/CV.docx
+++ b/_site/assets/CV.docx
@@ -1826,8 +1826,6 @@
         </w:rPr>
         <w:t>PUBLIC SPEAKING</w:t>
       </w:r>
-      <w:bookmarkStart w:id="0" w:name="_GoBack"/>
-      <w:bookmarkEnd w:id="0"/>
     </w:p>
     <w:p>
       <w:pPr>
@@ -2156,7 +2154,23 @@
           <w:sz w:val="20"/>
           <w:szCs w:val="20"/>
         </w:rPr>
-        <w:t>Modeling Biological Evolution Conference, Leicester, UK 2013</w:t>
+        <w:t>Model</w:t>
+      </w:r>
+      <w:r>
+        <w:rPr>
+          <w:rFonts w:ascii="Times New Roman" w:hAnsi="Times New Roman" w:cs="Times New Roman"/>
+          <w:sz w:val="20"/>
+          <w:szCs w:val="20"/>
+        </w:rPr>
+        <w:t>l</w:t>
+      </w:r>
+      <w:r>
+        <w:rPr>
+          <w:rFonts w:ascii="Times New Roman" w:hAnsi="Times New Roman" w:cs="Times New Roman"/>
+          <w:sz w:val="20"/>
+          <w:szCs w:val="20"/>
+        </w:rPr>
+        <w:t>ing Biological Evolution Conference, Leicester, UK 2013</w:t>
       </w:r>
     </w:p>
     <w:p>
@@ -3664,7 +3678,23 @@
           <w:sz w:val="20"/>
           <w:szCs w:val="20"/>
         </w:rPr>
-        <w:t xml:space="preserve">Led the collaborative writing of a technical report on educational interventions against U.S. earned income tax fraud (available at </w:t>
+        <w:t>Led the collaborative writing of a technical report on educat</w:t>
+      </w:r>
+      <w:r>
+        <w:rPr>
+          <w:rFonts w:ascii="Times New Roman" w:hAnsi="Times New Roman" w:cs="Times New Roman"/>
+          <w:sz w:val="20"/>
+          <w:szCs w:val="20"/>
+        </w:rPr>
+        <w:t>ional interventions against US</w:t>
+      </w:r>
+      <w:r>
+        <w:rPr>
+          <w:rFonts w:ascii="Times New Roman" w:hAnsi="Times New Roman" w:cs="Times New Roman"/>
+          <w:sz w:val="20"/>
+          <w:szCs w:val="20"/>
+        </w:rPr>
+        <w:t xml:space="preserve"> earned income tax fraud (available at </w:t>
       </w:r>
       <w:r>
         <w:rPr>
@@ -3945,7 +3975,47 @@
           <w:sz w:val="20"/>
           <w:szCs w:val="20"/>
         </w:rPr>
-        <w:t>Developed and wrote a tutorial for the MATLAB SimBiology package, based on a modeling study of HIV anti-retroviral treatment interruption, for inclus</w:t>
+        <w:t xml:space="preserve">Developed and wrote a tutorial for the </w:t>
+      </w:r>
+      <w:r>
+        <w:rPr>
+          <w:rFonts w:ascii="Times New Roman" w:hAnsi="Times New Roman" w:cs="Times New Roman"/>
+          <w:sz w:val="20"/>
+          <w:szCs w:val="20"/>
+        </w:rPr>
+        <w:t>Matlab</w:t>
+      </w:r>
+      <w:r>
+        <w:rPr>
+          <w:rFonts w:ascii="Times New Roman" w:hAnsi="Times New Roman" w:cs="Times New Roman"/>
+          <w:sz w:val="20"/>
+          <w:szCs w:val="20"/>
+        </w:rPr>
+        <w:t xml:space="preserve"> SimBiology package, based on a mode</w:t>
+      </w:r>
+      <w:r>
+        <w:rPr>
+          <w:rFonts w:ascii="Times New Roman" w:hAnsi="Times New Roman" w:cs="Times New Roman"/>
+          <w:sz w:val="20"/>
+          <w:szCs w:val="20"/>
+        </w:rPr>
+        <w:t>l</w:t>
+      </w:r>
+      <w:r>
+        <w:rPr>
+          <w:rFonts w:ascii="Times New Roman" w:hAnsi="Times New Roman" w:cs="Times New Roman"/>
+          <w:sz w:val="20"/>
+          <w:szCs w:val="20"/>
+        </w:rPr>
+        <w:t>ling study of HIV anti</w:t>
+      </w:r>
+      <w:r>
+        <w:rPr>
+          <w:rFonts w:ascii="Times New Roman" w:hAnsi="Times New Roman" w:cs="Times New Roman"/>
+          <w:sz w:val="20"/>
+          <w:szCs w:val="20"/>
+        </w:rPr>
+        <w:t>retroviral treatment interruption, for inclus</w:t>
       </w:r>
       <w:r>
         <w:rPr>
@@ -4224,13 +4294,435 @@
           <w:sz w:val="20"/>
           <w:szCs w:val="20"/>
         </w:rPr>
-        <w:t>ces for affiliated care centers</w:t>
-      </w:r>
-    </w:p>
-    <w:p>
-      <w:pPr>
-        <w:jc w:val="right"/>
-      </w:pPr>
+        <w:t>ces for affiliated care cent</w:t>
+      </w:r>
+      <w:r>
+        <w:rPr>
+          <w:rFonts w:ascii="Times New Roman" w:hAnsi="Times New Roman" w:cs="Times New Roman"/>
+          <w:sz w:val="20"/>
+          <w:szCs w:val="20"/>
+        </w:rPr>
+        <w:t>r</w:t>
+      </w:r>
+      <w:r>
+        <w:rPr>
+          <w:rFonts w:ascii="Times New Roman" w:hAnsi="Times New Roman" w:cs="Times New Roman"/>
+          <w:sz w:val="20"/>
+          <w:szCs w:val="20"/>
+        </w:rPr>
+        <w:t>e</w:t>
+      </w:r>
+      <w:r>
+        <w:rPr>
+          <w:rFonts w:ascii="Times New Roman" w:hAnsi="Times New Roman" w:cs="Times New Roman"/>
+          <w:sz w:val="20"/>
+          <w:szCs w:val="20"/>
+        </w:rPr>
+        <w:t>s</w:t>
+      </w:r>
+    </w:p>
+    <w:p>
+      <w:pPr>
+        <w:widowControl w:val="0"/>
+        <w:tabs>
+          <w:tab w:val="left" w:pos="284"/>
+          <w:tab w:val="left" w:pos="560"/>
+          <w:tab w:val="left" w:pos="1680"/>
+          <w:tab w:val="left" w:pos="2240"/>
+          <w:tab w:val="left" w:pos="2800"/>
+          <w:tab w:val="left" w:pos="3360"/>
+          <w:tab w:val="left" w:pos="3920"/>
+          <w:tab w:val="left" w:pos="4480"/>
+          <w:tab w:val="left" w:pos="5040"/>
+          <w:tab w:val="left" w:pos="5600"/>
+          <w:tab w:val="left" w:pos="6160"/>
+          <w:tab w:val="left" w:pos="6720"/>
+        </w:tabs>
+        <w:autoSpaceDE w:val="0"/>
+        <w:autoSpaceDN w:val="0"/>
+        <w:adjustRightInd w:val="0"/>
+        <w:ind w:left="142" w:right="-1"/>
+      </w:pPr>
+    </w:p>
+    <w:p>
+      <w:pPr>
+        <w:widowControl w:val="0"/>
+        <w:tabs>
+          <w:tab w:val="left" w:pos="284"/>
+          <w:tab w:val="left" w:pos="560"/>
+          <w:tab w:val="left" w:pos="1680"/>
+          <w:tab w:val="left" w:pos="2240"/>
+          <w:tab w:val="left" w:pos="2800"/>
+          <w:tab w:val="left" w:pos="3360"/>
+          <w:tab w:val="left" w:pos="3920"/>
+          <w:tab w:val="left" w:pos="4480"/>
+          <w:tab w:val="left" w:pos="5040"/>
+          <w:tab w:val="left" w:pos="5600"/>
+          <w:tab w:val="left" w:pos="6160"/>
+          <w:tab w:val="left" w:pos="6720"/>
+        </w:tabs>
+        <w:autoSpaceDE w:val="0"/>
+        <w:autoSpaceDN w:val="0"/>
+        <w:adjustRightInd w:val="0"/>
+        <w:ind w:left="-142" w:right="-1"/>
+        <w:rPr>
+          <w:sz w:val="20"/>
+          <w:szCs w:val="20"/>
+        </w:rPr>
+      </w:pPr>
+      <w:r>
+        <w:rPr>
+          <w:sz w:val="20"/>
+          <w:szCs w:val="20"/>
+        </w:rPr>
+        <w:t xml:space="preserve">TECHNICAL </w:t>
+      </w:r>
+      <w:r>
+        <w:rPr>
+          <w:sz w:val="20"/>
+          <w:szCs w:val="20"/>
+        </w:rPr>
+        <w:t>SKILLS</w:t>
+      </w:r>
+    </w:p>
+    <w:p>
+      <w:pPr>
+        <w:widowControl w:val="0"/>
+        <w:tabs>
+          <w:tab w:val="left" w:pos="284"/>
+          <w:tab w:val="left" w:pos="560"/>
+          <w:tab w:val="left" w:pos="1680"/>
+          <w:tab w:val="left" w:pos="2240"/>
+          <w:tab w:val="left" w:pos="2800"/>
+          <w:tab w:val="left" w:pos="3360"/>
+          <w:tab w:val="left" w:pos="3920"/>
+          <w:tab w:val="left" w:pos="4480"/>
+          <w:tab w:val="left" w:pos="5040"/>
+          <w:tab w:val="left" w:pos="5600"/>
+          <w:tab w:val="left" w:pos="6160"/>
+          <w:tab w:val="left" w:pos="6720"/>
+        </w:tabs>
+        <w:autoSpaceDE w:val="0"/>
+        <w:autoSpaceDN w:val="0"/>
+        <w:adjustRightInd w:val="0"/>
+        <w:ind w:left="142" w:right="-1"/>
+        <w:rPr>
+          <w:sz w:val="8"/>
+          <w:szCs w:val="8"/>
+        </w:rPr>
+      </w:pPr>
+    </w:p>
+    <w:p>
+      <w:pPr>
+        <w:widowControl w:val="0"/>
+        <w:tabs>
+          <w:tab w:val="left" w:pos="284"/>
+          <w:tab w:val="left" w:pos="560"/>
+          <w:tab w:val="left" w:pos="1680"/>
+          <w:tab w:val="left" w:pos="2240"/>
+          <w:tab w:val="left" w:pos="2800"/>
+          <w:tab w:val="left" w:pos="3360"/>
+          <w:tab w:val="left" w:pos="3920"/>
+          <w:tab w:val="left" w:pos="4480"/>
+          <w:tab w:val="left" w:pos="5040"/>
+          <w:tab w:val="left" w:pos="5600"/>
+          <w:tab w:val="left" w:pos="6160"/>
+          <w:tab w:val="left" w:pos="6720"/>
+        </w:tabs>
+        <w:autoSpaceDE w:val="0"/>
+        <w:autoSpaceDN w:val="0"/>
+        <w:adjustRightInd w:val="0"/>
+        <w:ind w:right="-1"/>
+        <w:rPr>
+          <w:sz w:val="20"/>
+          <w:szCs w:val="20"/>
+        </w:rPr>
+      </w:pPr>
+      <w:r>
+        <w:rPr>
+          <w:sz w:val="20"/>
+          <w:szCs w:val="20"/>
+        </w:rPr>
+        <w:t>Programming</w:t>
+      </w:r>
+      <w:r>
+        <w:rPr>
+          <w:sz w:val="20"/>
+          <w:szCs w:val="20"/>
+        </w:rPr>
+        <w:t xml:space="preserve"> languages</w:t>
+      </w:r>
+      <w:r>
+        <w:rPr>
+          <w:sz w:val="20"/>
+          <w:szCs w:val="20"/>
+        </w:rPr>
+        <w:t xml:space="preserve"> (from most to least experience): </w:t>
+      </w:r>
+      <w:r>
+        <w:rPr>
+          <w:sz w:val="20"/>
+          <w:szCs w:val="20"/>
+        </w:rPr>
+        <w:t>Matlab</w:t>
+      </w:r>
+      <w:r>
+        <w:rPr>
+          <w:sz w:val="20"/>
+          <w:szCs w:val="20"/>
+        </w:rPr>
+        <w:t xml:space="preserve">, </w:t>
+      </w:r>
+      <w:r>
+        <w:rPr>
+          <w:sz w:val="20"/>
+          <w:szCs w:val="20"/>
+        </w:rPr>
+        <w:t>R</w:t>
+      </w:r>
+      <w:r>
+        <w:rPr>
+          <w:sz w:val="20"/>
+          <w:szCs w:val="20"/>
+        </w:rPr>
+        <w:t xml:space="preserve">, </w:t>
+      </w:r>
+      <w:r>
+        <w:rPr>
+          <w:sz w:val="20"/>
+          <w:szCs w:val="20"/>
+        </w:rPr>
+        <w:t>C++</w:t>
+      </w:r>
+      <w:r>
+        <w:rPr>
+          <w:sz w:val="20"/>
+          <w:szCs w:val="20"/>
+        </w:rPr>
+        <w:t xml:space="preserve">, </w:t>
+      </w:r>
+      <w:r>
+        <w:rPr>
+          <w:sz w:val="20"/>
+          <w:szCs w:val="20"/>
+        </w:rPr>
+        <w:t>Java</w:t>
+      </w:r>
+      <w:r>
+        <w:rPr>
+          <w:sz w:val="20"/>
+          <w:szCs w:val="20"/>
+        </w:rPr>
+        <w:t xml:space="preserve">, </w:t>
+      </w:r>
+      <w:r>
+        <w:rPr>
+          <w:sz w:val="20"/>
+          <w:szCs w:val="20"/>
+        </w:rPr>
+        <w:t>html</w:t>
+      </w:r>
+    </w:p>
+    <w:p>
+      <w:pPr>
+        <w:widowControl w:val="0"/>
+        <w:tabs>
+          <w:tab w:val="left" w:pos="284"/>
+          <w:tab w:val="left" w:pos="560"/>
+          <w:tab w:val="left" w:pos="1680"/>
+          <w:tab w:val="left" w:pos="2240"/>
+          <w:tab w:val="left" w:pos="2800"/>
+          <w:tab w:val="left" w:pos="3360"/>
+          <w:tab w:val="left" w:pos="3920"/>
+          <w:tab w:val="left" w:pos="4480"/>
+          <w:tab w:val="left" w:pos="5040"/>
+          <w:tab w:val="left" w:pos="5600"/>
+          <w:tab w:val="left" w:pos="6160"/>
+          <w:tab w:val="left" w:pos="6720"/>
+        </w:tabs>
+        <w:autoSpaceDE w:val="0"/>
+        <w:autoSpaceDN w:val="0"/>
+        <w:adjustRightInd w:val="0"/>
+        <w:ind w:left="142" w:right="-1" w:hanging="142"/>
+        <w:rPr>
+          <w:sz w:val="8"/>
+          <w:szCs w:val="8"/>
+        </w:rPr>
+      </w:pPr>
+    </w:p>
+    <w:p>
+      <w:pPr>
+        <w:widowControl w:val="0"/>
+        <w:tabs>
+          <w:tab w:val="left" w:pos="284"/>
+          <w:tab w:val="left" w:pos="560"/>
+          <w:tab w:val="left" w:pos="1680"/>
+          <w:tab w:val="left" w:pos="2240"/>
+          <w:tab w:val="left" w:pos="2800"/>
+          <w:tab w:val="left" w:pos="3360"/>
+          <w:tab w:val="left" w:pos="3920"/>
+          <w:tab w:val="left" w:pos="4480"/>
+          <w:tab w:val="left" w:pos="5040"/>
+          <w:tab w:val="left" w:pos="5600"/>
+          <w:tab w:val="left" w:pos="6160"/>
+          <w:tab w:val="left" w:pos="6720"/>
+        </w:tabs>
+        <w:autoSpaceDE w:val="0"/>
+        <w:autoSpaceDN w:val="0"/>
+        <w:adjustRightInd w:val="0"/>
+        <w:ind w:left="142" w:right="-1" w:hanging="142"/>
+        <w:rPr>
+          <w:sz w:val="20"/>
+          <w:szCs w:val="20"/>
+        </w:rPr>
+      </w:pPr>
+      <w:r>
+        <w:rPr>
+          <w:sz w:val="20"/>
+          <w:szCs w:val="20"/>
+        </w:rPr>
+        <w:t>M</w:t>
+      </w:r>
+      <w:r>
+        <w:rPr>
+          <w:sz w:val="20"/>
+          <w:szCs w:val="20"/>
+        </w:rPr>
+        <w:t>athematics</w:t>
+      </w:r>
+      <w:r>
+        <w:rPr>
+          <w:sz w:val="20"/>
+          <w:szCs w:val="20"/>
+        </w:rPr>
+        <w:t xml:space="preserve">: ordinary and partial differential equations, </w:t>
+      </w:r>
+      <w:r>
+        <w:rPr>
+          <w:sz w:val="20"/>
+          <w:szCs w:val="20"/>
+        </w:rPr>
+        <w:t>asymptotic analysis</w:t>
+      </w:r>
+      <w:r>
+        <w:rPr>
+          <w:sz w:val="20"/>
+          <w:szCs w:val="20"/>
+        </w:rPr>
+        <w:t xml:space="preserve">, </w:t>
+      </w:r>
+      <w:r>
+        <w:rPr>
+          <w:sz w:val="20"/>
+          <w:szCs w:val="20"/>
+        </w:rPr>
+        <w:t>travelling wave</w:t>
+      </w:r>
+      <w:r>
+        <w:rPr>
+          <w:sz w:val="20"/>
+          <w:szCs w:val="20"/>
+        </w:rPr>
+        <w:t xml:space="preserve"> analysis, perturbation methods</w:t>
+      </w:r>
+    </w:p>
+    <w:p>
+      <w:pPr>
+        <w:widowControl w:val="0"/>
+        <w:tabs>
+          <w:tab w:val="left" w:pos="284"/>
+          <w:tab w:val="left" w:pos="560"/>
+          <w:tab w:val="left" w:pos="1680"/>
+          <w:tab w:val="left" w:pos="2240"/>
+          <w:tab w:val="left" w:pos="2800"/>
+          <w:tab w:val="left" w:pos="3360"/>
+          <w:tab w:val="left" w:pos="3920"/>
+          <w:tab w:val="left" w:pos="4480"/>
+          <w:tab w:val="left" w:pos="5040"/>
+          <w:tab w:val="left" w:pos="5600"/>
+          <w:tab w:val="left" w:pos="6160"/>
+          <w:tab w:val="left" w:pos="6720"/>
+        </w:tabs>
+        <w:autoSpaceDE w:val="0"/>
+        <w:autoSpaceDN w:val="0"/>
+        <w:adjustRightInd w:val="0"/>
+        <w:ind w:left="142" w:right="-1" w:hanging="142"/>
+        <w:rPr>
+          <w:sz w:val="8"/>
+          <w:szCs w:val="8"/>
+        </w:rPr>
+      </w:pPr>
+    </w:p>
+    <w:p>
+      <w:pPr>
+        <w:widowControl w:val="0"/>
+        <w:tabs>
+          <w:tab w:val="left" w:pos="284"/>
+          <w:tab w:val="left" w:pos="560"/>
+          <w:tab w:val="left" w:pos="1680"/>
+          <w:tab w:val="left" w:pos="2240"/>
+          <w:tab w:val="left" w:pos="2800"/>
+          <w:tab w:val="left" w:pos="3360"/>
+          <w:tab w:val="left" w:pos="3920"/>
+          <w:tab w:val="left" w:pos="4480"/>
+          <w:tab w:val="left" w:pos="5040"/>
+          <w:tab w:val="left" w:pos="5600"/>
+          <w:tab w:val="left" w:pos="6160"/>
+          <w:tab w:val="left" w:pos="6720"/>
+        </w:tabs>
+        <w:autoSpaceDE w:val="0"/>
+        <w:autoSpaceDN w:val="0"/>
+        <w:adjustRightInd w:val="0"/>
+        <w:ind w:left="142" w:right="-1" w:hanging="142"/>
+        <w:rPr>
+          <w:sz w:val="20"/>
+          <w:szCs w:val="20"/>
+        </w:rPr>
+      </w:pPr>
+      <w:r>
+        <w:rPr>
+          <w:sz w:val="20"/>
+          <w:szCs w:val="20"/>
+        </w:rPr>
+        <w:t>Computation: numerical so</w:t>
+      </w:r>
+      <w:r>
+        <w:rPr>
+          <w:sz w:val="20"/>
+          <w:szCs w:val="20"/>
+        </w:rPr>
+        <w:t>lution of differential equation</w:t>
+      </w:r>
+      <w:r>
+        <w:rPr>
+          <w:sz w:val="20"/>
+          <w:szCs w:val="20"/>
+        </w:rPr>
+        <w:t>s</w:t>
+      </w:r>
+      <w:r>
+        <w:rPr>
+          <w:sz w:val="20"/>
+          <w:szCs w:val="20"/>
+        </w:rPr>
+        <w:t xml:space="preserve">, Bayesian model calibration, </w:t>
+      </w:r>
+      <w:r>
+        <w:rPr>
+          <w:sz w:val="20"/>
+          <w:szCs w:val="20"/>
+        </w:rPr>
+        <w:t>Metropolis</w:t>
+      </w:r>
+      <w:r>
+        <w:rPr>
+          <w:sz w:val="20"/>
+          <w:szCs w:val="20"/>
+        </w:rPr>
+        <w:t xml:space="preserve"> sampling, optimisation</w:t>
+      </w:r>
+      <w:bookmarkStart w:id="0" w:name="_GoBack"/>
+      <w:bookmarkEnd w:id="0"/>
     </w:p>
     <w:sectPr>
       <w:headerReference w:type="default" r:id="rId11"/>
@@ -4355,23 +4847,7 @@
         <w:sz w:val="48"/>
         <w:szCs w:val="48"/>
       </w:rPr>
-      <w:t>J</w:t>
-    </w:r>
-    <w:r>
-      <w:rPr>
-        <w:b/>
-        <w:sz w:val="48"/>
-        <w:szCs w:val="48"/>
-      </w:rPr>
-      <w:t>essica B.</w:t>
-    </w:r>
-    <w:r>
-      <w:rPr>
-        <w:b/>
-        <w:sz w:val="48"/>
-        <w:szCs w:val="48"/>
-      </w:rPr>
-      <w:t xml:space="preserve"> McGillen</w:t>
+      <w:t>Jessica B. McGillen</w:t>
     </w:r>
   </w:p>
 </w:hdr>

</xml_diff>